<commit_message>
regression tables, adjust variables
</commit_message>
<xml_diff>
--- a/Variable List for Religious Attendance Refresher 5-13-2022.docx
+++ b/Variable List for Religious Attendance Refresher 5-13-2022.docx
@@ -1,6 +1,6 @@
 
 <file path=word/document.xml><?xml version="1.0" encoding="utf-8"?>
-<w:document xmlns:wpc="http://schemas.microsoft.com/office/word/2010/wordprocessingCanvas" xmlns:cx="http://schemas.microsoft.com/office/drawing/2014/chartex" xmlns:cx1="http://schemas.microsoft.com/office/drawing/2015/9/8/chartex" xmlns:cx2="http://schemas.microsoft.com/office/drawing/2015/10/21/chartex" xmlns:cx3="http://schemas.microsoft.com/office/drawing/2016/5/9/chartex" xmlns:cx4="http://schemas.microsoft.com/office/drawing/2016/5/10/chartex" xmlns:cx5="http://schemas.microsoft.com/office/drawing/2016/5/11/chartex" xmlns:cx6="http://schemas.microsoft.com/office/drawing/2016/5/12/chartex" xmlns:cx7="http://schemas.microsoft.com/office/drawing/2016/5/13/chartex" xmlns:cx8="http://schemas.microsoft.com/office/drawing/2016/5/14/chartex" xmlns:mc="http://schemas.openxmlformats.org/markup-compatibility/2006" xmlns:aink="http://schemas.microsoft.com/office/drawing/2016/ink" xmlns:am3d="http://schemas.microsoft.com/office/drawing/2017/model3d" xmlns:o="urn:schemas-microsoft-com:office:office" xmlns:r="http://schemas.openxmlformats.org/officeDocument/2006/relationships" xmlns:m="http://schemas.openxmlformats.org/officeDocument/2006/math" xmlns:v="urn:schemas-microsoft-com:vml" xmlns:wp14="http://schemas.microsoft.com/office/word/2010/wordprocessingDrawing" xmlns:wp="http://schemas.openxmlformats.org/drawingml/2006/wordprocessingDrawing" xmlns:w10="urn:schemas-microsoft-com:office:word" xmlns:w="http://schemas.openxmlformats.org/wordprocessingml/2006/main" xmlns:w14="http://schemas.microsoft.com/office/word/2010/wordml" xmlns:w15="http://schemas.microsoft.com/office/word/2012/wordml" xmlns:w16cex="http://schemas.microsoft.com/office/word/2018/wordml/cex" xmlns:w16cid="http://schemas.microsoft.com/office/word/2016/wordml/cid" xmlns:w16="http://schemas.microsoft.com/office/word/2018/wordml" xmlns:w16sdtdh="http://schemas.microsoft.com/office/word/2020/wordml/sdtdatahash" xmlns:w16se="http://schemas.microsoft.com/office/word/2015/wordml/symex" xmlns:wpg="http://schemas.microsoft.com/office/word/2010/wordprocessingGroup" xmlns:wpi="http://schemas.microsoft.com/office/word/2010/wordprocessingInk" xmlns:wne="http://schemas.microsoft.com/office/word/2006/wordml" xmlns:wps="http://schemas.microsoft.com/office/word/2010/wordprocessingShape" mc:Ignorable="w14 w15 w16se w16cid w16 w16cex w16sdtdh wp14">
+<w:document xmlns:wpc="http://schemas.microsoft.com/office/word/2010/wordprocessingCanvas" xmlns:cx="http://schemas.microsoft.com/office/drawing/2014/chartex" xmlns:cx1="http://schemas.microsoft.com/office/drawing/2015/9/8/chartex" xmlns:cx2="http://schemas.microsoft.com/office/drawing/2015/10/21/chartex" xmlns:cx3="http://schemas.microsoft.com/office/drawing/2016/5/9/chartex" xmlns:cx4="http://schemas.microsoft.com/office/drawing/2016/5/10/chartex" xmlns:cx5="http://schemas.microsoft.com/office/drawing/2016/5/11/chartex" xmlns:cx6="http://schemas.microsoft.com/office/drawing/2016/5/12/chartex" xmlns:cx7="http://schemas.microsoft.com/office/drawing/2016/5/13/chartex" xmlns:cx8="http://schemas.microsoft.com/office/drawing/2016/5/14/chartex" xmlns:mc="http://schemas.openxmlformats.org/markup-compatibility/2006" xmlns:aink="http://schemas.microsoft.com/office/drawing/2016/ink" xmlns:am3d="http://schemas.microsoft.com/office/drawing/2017/model3d" xmlns:o="urn:schemas-microsoft-com:office:office" xmlns:oel="http://schemas.microsoft.com/office/2019/extlst" xmlns:r="http://schemas.openxmlformats.org/officeDocument/2006/relationships" xmlns:m="http://schemas.openxmlformats.org/officeDocument/2006/math" xmlns:v="urn:schemas-microsoft-com:vml" xmlns:wp14="http://schemas.microsoft.com/office/word/2010/wordprocessingDrawing" xmlns:wp="http://schemas.openxmlformats.org/drawingml/2006/wordprocessingDrawing" xmlns:w10="urn:schemas-microsoft-com:office:word" xmlns:w="http://schemas.openxmlformats.org/wordprocessingml/2006/main" xmlns:w14="http://schemas.microsoft.com/office/word/2010/wordml" xmlns:w15="http://schemas.microsoft.com/office/word/2012/wordml" xmlns:w16cex="http://schemas.microsoft.com/office/word/2018/wordml/cex" xmlns:w16cid="http://schemas.microsoft.com/office/word/2016/wordml/cid" xmlns:w16="http://schemas.microsoft.com/office/word/2018/wordml" xmlns:w16sdtdh="http://schemas.microsoft.com/office/word/2020/wordml/sdtdatahash" xmlns:w16se="http://schemas.microsoft.com/office/word/2015/wordml/symex" xmlns:wpg="http://schemas.microsoft.com/office/word/2010/wordprocessingGroup" xmlns:wpi="http://schemas.microsoft.com/office/word/2010/wordprocessingInk" xmlns:wne="http://schemas.microsoft.com/office/word/2006/wordml" xmlns:wps="http://schemas.microsoft.com/office/word/2010/wordprocessingShape" mc:Ignorable="w14 w15 w16se w16cid w16 w16cex w16sdtdh wp14">
   <w:body>
     <w:tbl>
       <w:tblPr>
@@ -567,15 +567,7 @@
           </w:tcPr>
           <w:p>
             <w:r>
-              <w:t>#</w:t>
-            </w:r>
-            <w:proofErr w:type="gramStart"/>
-            <w:r>
-              <w:t>times</w:t>
-            </w:r>
-            <w:proofErr w:type="gramEnd"/>
-            <w:r>
-              <w:t xml:space="preserve"> receive healthcare over past year</w:t>
+              <w:t>#times receive healthcare over past year</w:t>
             </w:r>
           </w:p>
         </w:tc>
@@ -800,15 +792,7 @@
           </w:p>
           <w:p>
             <w:r>
-              <w:t>(</w:t>
-            </w:r>
-            <w:proofErr w:type="gramStart"/>
-            <w:r>
-              <w:t>risk</w:t>
-            </w:r>
-            <w:proofErr w:type="gramEnd"/>
-            <w:r>
-              <w:t xml:space="preserve"> factor)</w:t>
+              <w:t>(risk factor)</w:t>
             </w:r>
           </w:p>
         </w:tc>
@@ -865,15 +849,7 @@
           </w:p>
           <w:p>
             <w:r>
-              <w:t>(</w:t>
-            </w:r>
-            <w:proofErr w:type="gramStart"/>
-            <w:r>
-              <w:t>risk</w:t>
-            </w:r>
-            <w:proofErr w:type="gramEnd"/>
-            <w:r>
-              <w:t xml:space="preserve"> factor)</w:t>
+              <w:t>(risk factor)</w:t>
             </w:r>
           </w:p>
         </w:tc>
@@ -950,13 +926,7 @@
               <w:t xml:space="preserve">mmol/L: </w:t>
             </w:r>
             <w:r>
-              <w:t>4.675</w:t>
-            </w:r>
-            <w:r>
-              <w:t xml:space="preserve">- </w:t>
-            </w:r>
-            <w:r>
-              <w:t>5.445</w:t>
+              <w:t>4.675- 5.445</w:t>
             </w:r>
           </w:p>
           <w:p/>
@@ -974,15 +944,7 @@
           </w:p>
           <w:p>
             <w:r>
-              <w:t>(</w:t>
-            </w:r>
-            <w:proofErr w:type="gramStart"/>
-            <w:r>
-              <w:t>risk</w:t>
-            </w:r>
-            <w:proofErr w:type="gramEnd"/>
-            <w:r>
-              <w:t xml:space="preserve"> factor)</w:t>
+              <w:t>(risk factor)</w:t>
             </w:r>
           </w:p>
         </w:tc>
@@ -1041,15 +1003,7 @@
           </w:p>
           <w:p>
             <w:r>
-              <w:t>(</w:t>
-            </w:r>
-            <w:proofErr w:type="gramStart"/>
-            <w:r>
-              <w:t>risk</w:t>
-            </w:r>
-            <w:proofErr w:type="gramEnd"/>
-            <w:r>
-              <w:t xml:space="preserve"> factor)</w:t>
+              <w:t>(risk factor)</w:t>
             </w:r>
           </w:p>
         </w:tc>
@@ -1110,15 +1064,7 @@
           </w:p>
           <w:p>
             <w:r>
-              <w:t>(</w:t>
-            </w:r>
-            <w:proofErr w:type="gramStart"/>
-            <w:r>
-              <w:t>risk</w:t>
-            </w:r>
-            <w:proofErr w:type="gramEnd"/>
-            <w:r>
-              <w:t xml:space="preserve"> factor)</w:t>
+              <w:t>(risk factor)</w:t>
             </w:r>
           </w:p>
         </w:tc>
@@ -1171,15 +1117,7 @@
           </w:p>
           <w:p>
             <w:r>
-              <w:t>(</w:t>
-            </w:r>
-            <w:proofErr w:type="gramStart"/>
-            <w:r>
-              <w:t>independent</w:t>
-            </w:r>
-            <w:proofErr w:type="gramEnd"/>
-            <w:r>
-              <w:t xml:space="preserve"> variable)</w:t>
+              <w:t>(independent variable)</w:t>
             </w:r>
           </w:p>
         </w:tc>
@@ -1217,7 +1155,6 @@
               </w:r>
             </w:hyperlink>
           </w:p>
-          <w:p/>
         </w:tc>
       </w:tr>
       <w:tr>
@@ -1232,15 +1169,7 @@
           </w:p>
           <w:p>
             <w:r>
-              <w:t>(</w:t>
-            </w:r>
-            <w:proofErr w:type="gramStart"/>
-            <w:r>
-              <w:t>dependent</w:t>
-            </w:r>
-            <w:proofErr w:type="gramEnd"/>
-            <w:r>
-              <w:t xml:space="preserve"> variable)</w:t>
+              <w:t>(dependent variable)</w:t>
             </w:r>
           </w:p>
         </w:tc>
@@ -1293,15 +1222,7 @@
           </w:p>
           <w:p>
             <w:r>
-              <w:t>(</w:t>
-            </w:r>
-            <w:proofErr w:type="gramStart"/>
-            <w:r>
-              <w:t>dependent</w:t>
-            </w:r>
-            <w:proofErr w:type="gramEnd"/>
-            <w:r>
-              <w:t xml:space="preserve"> variable)</w:t>
+              <w:t>(dependent variable)</w:t>
             </w:r>
           </w:p>
         </w:tc>

</xml_diff>